<commit_message>
Avances en MVP de GoingOn
</commit_message>
<xml_diff>
--- a/Diseño Aplicación/Diseño MVP GoingOn.docx
+++ b/Diseño Aplicación/Diseño MVP GoingOn.docx
@@ -224,15 +224,7 @@
           <w:b/>
           <w:szCs w:val="24"/>
         </w:rPr>
-        <w:t>Estudiante</w:t>
-      </w:r>
-      <w:r>
-        <w:rPr>
-          <w:rFonts w:cs="Arial"/>
-          <w:b/>
-          <w:szCs w:val="24"/>
-        </w:rPr>
-        <w:t>:</w:t>
+        <w:t>Estudiante:</w:t>
       </w:r>
     </w:p>
     <w:p>
@@ -412,25 +404,18 @@
           <w:rFonts w:cs="Arial"/>
           <w:szCs w:val="24"/>
         </w:rPr>
-        <w:t>2</w:t>
-      </w:r>
-      <w:r>
-        <w:rPr>
-          <w:rFonts w:cs="Arial"/>
-          <w:szCs w:val="24"/>
-        </w:rPr>
-        <w:t>5</w:t>
-      </w:r>
-      <w:r>
-        <w:rPr>
-          <w:rFonts w:cs="Arial"/>
-          <w:szCs w:val="24"/>
-        </w:rPr>
-        <w:t xml:space="preserve"> de Marzo del 2014</w:t>
+        <w:t>25 de Marzo del 2014</w:t>
       </w:r>
     </w:p>
     <w:sdt>
       <w:sdtPr>
+        <w:rPr>
+          <w:rFonts w:ascii="Arial" w:eastAsiaTheme="minorEastAsia" w:hAnsi="Arial" w:cstheme="minorBidi"/>
+          <w:color w:val="auto"/>
+          <w:sz w:val="24"/>
+          <w:szCs w:val="22"/>
+          <w:lang w:val="es-CR" w:eastAsia="es-CR"/>
+        </w:rPr>
         <w:id w:val="1471013844"/>
         <w:docPartObj>
           <w:docPartGallery w:val="Table of Contents"/>
@@ -439,14 +424,9 @@
       </w:sdtPr>
       <w:sdtEndPr>
         <w:rPr>
-          <w:rFonts w:ascii="Arial" w:eastAsiaTheme="minorEastAsia" w:hAnsi="Arial" w:cstheme="minorBidi"/>
           <w:b/>
           <w:bCs/>
           <w:noProof/>
-          <w:color w:val="auto"/>
-          <w:sz w:val="24"/>
-          <w:szCs w:val="22"/>
-          <w:lang w:val="es-CR" w:eastAsia="es-CR"/>
         </w:rPr>
       </w:sdtEndPr>
       <w:sdtContent>
@@ -482,7 +462,7 @@
           <w:r>
             <w:fldChar w:fldCharType="separate"/>
           </w:r>
-          <w:hyperlink w:anchor="_Toc383601484" w:history="1">
+          <w:hyperlink w:anchor="_Toc384598454" w:history="1">
             <w:r>
               <w:rPr>
                 <w:rStyle w:val="Hyperlink"/>
@@ -510,7 +490,7 @@
                 <w:noProof/>
                 <w:webHidden/>
               </w:rPr>
-              <w:instrText xml:space="preserve"> PAGEREF _Toc383601484 \h </w:instrText>
+              <w:instrText xml:space="preserve"> PAGEREF _Toc384598454 \h </w:instrText>
             </w:r>
             <w:r>
               <w:rPr>
@@ -553,7 +533,7 @@
               <w:sz w:val="22"/>
             </w:rPr>
           </w:pPr>
-          <w:hyperlink w:anchor="_Toc383601485" w:history="1">
+          <w:hyperlink w:anchor="_Toc384598455" w:history="1">
             <w:r>
               <w:rPr>
                 <w:rStyle w:val="Hyperlink"/>
@@ -581,7 +561,7 @@
                 <w:noProof/>
                 <w:webHidden/>
               </w:rPr>
-              <w:instrText xml:space="preserve"> PAGEREF _Toc383601485 \h </w:instrText>
+              <w:instrText xml:space="preserve"> PAGEREF _Toc384598455 \h </w:instrText>
             </w:r>
             <w:r>
               <w:rPr>
@@ -624,7 +604,7 @@
               <w:sz w:val="22"/>
             </w:rPr>
           </w:pPr>
-          <w:hyperlink w:anchor="_Toc383601486" w:history="1">
+          <w:hyperlink w:anchor="_Toc384598456" w:history="1">
             <w:r>
               <w:rPr>
                 <w:rStyle w:val="Hyperlink"/>
@@ -652,7 +632,7 @@
                 <w:noProof/>
                 <w:webHidden/>
               </w:rPr>
-              <w:instrText xml:space="preserve"> PAGEREF _Toc383601486 \h </w:instrText>
+              <w:instrText xml:space="preserve"> PAGEREF _Toc384598456 \h </w:instrText>
             </w:r>
             <w:r>
               <w:rPr>
@@ -695,7 +675,7 @@
               <w:sz w:val="22"/>
             </w:rPr>
           </w:pPr>
-          <w:hyperlink w:anchor="_Toc383601487" w:history="1">
+          <w:hyperlink w:anchor="_Toc384598457" w:history="1">
             <w:r>
               <w:rPr>
                 <w:rStyle w:val="Hyperlink"/>
@@ -722,7 +702,7 @@
                 <w:noProof/>
                 <w:webHidden/>
               </w:rPr>
-              <w:instrText xml:space="preserve"> PAGEREF _Toc383601487 \h </w:instrText>
+              <w:instrText xml:space="preserve"> PAGEREF _Toc384598457 \h </w:instrText>
             </w:r>
             <w:r>
               <w:rPr>
@@ -765,7 +745,7 @@
               <w:sz w:val="22"/>
             </w:rPr>
           </w:pPr>
-          <w:hyperlink w:anchor="_Toc383601488" w:history="1">
+          <w:hyperlink w:anchor="_Toc384598458" w:history="1">
             <w:r>
               <w:rPr>
                 <w:rStyle w:val="Hyperlink"/>
@@ -792,7 +772,7 @@
                 <w:noProof/>
                 <w:webHidden/>
               </w:rPr>
-              <w:instrText xml:space="preserve"> PAGEREF _Toc383601488 \h </w:instrText>
+              <w:instrText xml:space="preserve"> PAGEREF _Toc384598458 \h </w:instrText>
             </w:r>
             <w:r>
               <w:rPr>
@@ -835,7 +815,7 @@
               <w:sz w:val="22"/>
             </w:rPr>
           </w:pPr>
-          <w:hyperlink w:anchor="_Toc383601489" w:history="1">
+          <w:hyperlink w:anchor="_Toc384598459" w:history="1">
             <w:r>
               <w:rPr>
                 <w:rStyle w:val="Hyperlink"/>
@@ -862,7 +842,7 @@
                 <w:noProof/>
                 <w:webHidden/>
               </w:rPr>
-              <w:instrText xml:space="preserve"> PAGEREF _Toc383601489 \h </w:instrText>
+              <w:instrText xml:space="preserve"> PAGEREF _Toc384598459 \h </w:instrText>
             </w:r>
             <w:r>
               <w:rPr>
@@ -905,7 +885,7 @@
               <w:sz w:val="22"/>
             </w:rPr>
           </w:pPr>
-          <w:hyperlink w:anchor="_Toc383601490" w:history="1">
+          <w:hyperlink w:anchor="_Toc384598460" w:history="1">
             <w:r>
               <w:rPr>
                 <w:rStyle w:val="Hyperlink"/>
@@ -932,7 +912,7 @@
                 <w:noProof/>
                 <w:webHidden/>
               </w:rPr>
-              <w:instrText xml:space="preserve"> PAGEREF _Toc383601490 \h </w:instrText>
+              <w:instrText xml:space="preserve"> PAGEREF _Toc384598460 \h </w:instrText>
             </w:r>
             <w:r>
               <w:rPr>
@@ -975,7 +955,7 @@
               <w:sz w:val="22"/>
             </w:rPr>
           </w:pPr>
-          <w:hyperlink w:anchor="_Toc383601491" w:history="1">
+          <w:hyperlink w:anchor="_Toc384598461" w:history="1">
             <w:r>
               <w:rPr>
                 <w:rStyle w:val="Hyperlink"/>
@@ -1002,7 +982,7 @@
                 <w:noProof/>
                 <w:webHidden/>
               </w:rPr>
-              <w:instrText xml:space="preserve"> PAGEREF _Toc383601491 \h </w:instrText>
+              <w:instrText xml:space="preserve"> PAGEREF _Toc384598461 \h </w:instrText>
             </w:r>
             <w:r>
               <w:rPr>
@@ -1045,7 +1025,7 @@
               <w:sz w:val="22"/>
             </w:rPr>
           </w:pPr>
-          <w:hyperlink w:anchor="_Toc383601492" w:history="1">
+          <w:hyperlink w:anchor="_Toc384598462" w:history="1">
             <w:r>
               <w:rPr>
                 <w:rStyle w:val="Hyperlink"/>
@@ -1072,7 +1052,7 @@
                 <w:noProof/>
                 <w:webHidden/>
               </w:rPr>
-              <w:instrText xml:space="preserve"> PAGEREF _Toc383601492 \h </w:instrText>
+              <w:instrText xml:space="preserve"> PAGEREF _Toc384598462 \h </w:instrText>
             </w:r>
             <w:r>
               <w:rPr>
@@ -1115,7 +1095,7 @@
               <w:sz w:val="22"/>
             </w:rPr>
           </w:pPr>
-          <w:hyperlink w:anchor="_Toc383601493" w:history="1">
+          <w:hyperlink w:anchor="_Toc384598463" w:history="1">
             <w:r>
               <w:rPr>
                 <w:rStyle w:val="Hyperlink"/>
@@ -1142,7 +1122,7 @@
                 <w:noProof/>
                 <w:webHidden/>
               </w:rPr>
-              <w:instrText xml:space="preserve"> PAGEREF _Toc383601493 \h </w:instrText>
+              <w:instrText xml:space="preserve"> PAGEREF _Toc384598463 \h </w:instrText>
             </w:r>
             <w:r>
               <w:rPr>
@@ -1185,7 +1165,7 @@
               <w:sz w:val="22"/>
             </w:rPr>
           </w:pPr>
-          <w:hyperlink w:anchor="_Toc383601494" w:history="1">
+          <w:hyperlink w:anchor="_Toc384598464" w:history="1">
             <w:r>
               <w:rPr>
                 <w:rStyle w:val="Hyperlink"/>
@@ -1212,7 +1192,7 @@
                 <w:noProof/>
                 <w:webHidden/>
               </w:rPr>
-              <w:instrText xml:space="preserve"> PAGEREF _Toc383601494 \h </w:instrText>
+              <w:instrText xml:space="preserve"> PAGEREF _Toc384598464 \h </w:instrText>
             </w:r>
             <w:r>
               <w:rPr>
@@ -1255,7 +1235,7 @@
               <w:sz w:val="22"/>
             </w:rPr>
           </w:pPr>
-          <w:hyperlink w:anchor="_Toc383601495" w:history="1">
+          <w:hyperlink w:anchor="_Toc384598465" w:history="1">
             <w:r>
               <w:rPr>
                 <w:rStyle w:val="Hyperlink"/>
@@ -1282,7 +1262,7 @@
                 <w:noProof/>
                 <w:webHidden/>
               </w:rPr>
-              <w:instrText xml:space="preserve"> PAGEREF _Toc383601495 \h </w:instrText>
+              <w:instrText xml:space="preserve"> PAGEREF _Toc384598465 \h </w:instrText>
             </w:r>
             <w:r>
               <w:rPr>
@@ -1303,6 +1283,216 @@
                 <w:webHidden/>
               </w:rPr>
               <w:t>9</w:t>
+            </w:r>
+            <w:r>
+              <w:rPr>
+                <w:noProof/>
+                <w:webHidden/>
+              </w:rPr>
+              <w:fldChar w:fldCharType="end"/>
+            </w:r>
+          </w:hyperlink>
+        </w:p>
+        <w:p>
+          <w:pPr>
+            <w:pStyle w:val="TOC1"/>
+            <w:tabs>
+              <w:tab w:val="right" w:leader="dot" w:pos="8828"/>
+            </w:tabs>
+            <w:rPr>
+              <w:rFonts w:asciiTheme="minorHAnsi" w:hAnsiTheme="minorHAnsi"/>
+              <w:noProof/>
+              <w:sz w:val="22"/>
+            </w:rPr>
+          </w:pPr>
+          <w:hyperlink w:anchor="_Toc384598466" w:history="1">
+            <w:r>
+              <w:rPr>
+                <w:rStyle w:val="Hyperlink"/>
+                <w:noProof/>
+              </w:rPr>
+              <w:t>Tecnología para desarrollo del Backend</w:t>
+            </w:r>
+            <w:r>
+              <w:rPr>
+                <w:noProof/>
+                <w:webHidden/>
+              </w:rPr>
+              <w:tab/>
+            </w:r>
+            <w:r>
+              <w:rPr>
+                <w:noProof/>
+                <w:webHidden/>
+              </w:rPr>
+              <w:fldChar w:fldCharType="begin"/>
+            </w:r>
+            <w:r>
+              <w:rPr>
+                <w:noProof/>
+                <w:webHidden/>
+              </w:rPr>
+              <w:instrText xml:space="preserve"> PAGEREF _Toc384598466 \h </w:instrText>
+            </w:r>
+            <w:r>
+              <w:rPr>
+                <w:noProof/>
+                <w:webHidden/>
+              </w:rPr>
+            </w:r>
+            <w:r>
+              <w:rPr>
+                <w:noProof/>
+                <w:webHidden/>
+              </w:rPr>
+              <w:fldChar w:fldCharType="separate"/>
+            </w:r>
+            <w:r>
+              <w:rPr>
+                <w:noProof/>
+                <w:webHidden/>
+              </w:rPr>
+              <w:t>11</w:t>
+            </w:r>
+            <w:r>
+              <w:rPr>
+                <w:noProof/>
+                <w:webHidden/>
+              </w:rPr>
+              <w:fldChar w:fldCharType="end"/>
+            </w:r>
+          </w:hyperlink>
+        </w:p>
+        <w:p>
+          <w:pPr>
+            <w:pStyle w:val="TOC1"/>
+            <w:tabs>
+              <w:tab w:val="right" w:leader="dot" w:pos="8828"/>
+            </w:tabs>
+            <w:rPr>
+              <w:rFonts w:asciiTheme="minorHAnsi" w:hAnsiTheme="minorHAnsi"/>
+              <w:noProof/>
+              <w:sz w:val="22"/>
+            </w:rPr>
+          </w:pPr>
+          <w:hyperlink w:anchor="_Toc384598467" w:history="1">
+            <w:r>
+              <w:rPr>
+                <w:rStyle w:val="Hyperlink"/>
+                <w:noProof/>
+              </w:rPr>
+              <w:t>Wireframes</w:t>
+            </w:r>
+            <w:r>
+              <w:rPr>
+                <w:noProof/>
+                <w:webHidden/>
+              </w:rPr>
+              <w:tab/>
+            </w:r>
+            <w:r>
+              <w:rPr>
+                <w:noProof/>
+                <w:webHidden/>
+              </w:rPr>
+              <w:fldChar w:fldCharType="begin"/>
+            </w:r>
+            <w:r>
+              <w:rPr>
+                <w:noProof/>
+                <w:webHidden/>
+              </w:rPr>
+              <w:instrText xml:space="preserve"> PAGEREF _Toc384598467 \h </w:instrText>
+            </w:r>
+            <w:r>
+              <w:rPr>
+                <w:noProof/>
+                <w:webHidden/>
+              </w:rPr>
+            </w:r>
+            <w:r>
+              <w:rPr>
+                <w:noProof/>
+                <w:webHidden/>
+              </w:rPr>
+              <w:fldChar w:fldCharType="separate"/>
+            </w:r>
+            <w:r>
+              <w:rPr>
+                <w:noProof/>
+                <w:webHidden/>
+              </w:rPr>
+              <w:t>11</w:t>
+            </w:r>
+            <w:r>
+              <w:rPr>
+                <w:noProof/>
+                <w:webHidden/>
+              </w:rPr>
+              <w:fldChar w:fldCharType="end"/>
+            </w:r>
+          </w:hyperlink>
+        </w:p>
+        <w:p>
+          <w:pPr>
+            <w:pStyle w:val="TOC1"/>
+            <w:tabs>
+              <w:tab w:val="right" w:leader="dot" w:pos="8828"/>
+            </w:tabs>
+            <w:rPr>
+              <w:rFonts w:asciiTheme="minorHAnsi" w:hAnsiTheme="minorHAnsi"/>
+              <w:noProof/>
+              <w:sz w:val="22"/>
+            </w:rPr>
+          </w:pPr>
+          <w:hyperlink w:anchor="_Toc384598468" w:history="1">
+            <w:r>
+              <w:rPr>
+                <w:rStyle w:val="Hyperlink"/>
+                <w:noProof/>
+              </w:rPr>
+              <w:t>Descripción de Entregables</w:t>
+            </w:r>
+            <w:r>
+              <w:rPr>
+                <w:noProof/>
+                <w:webHidden/>
+              </w:rPr>
+              <w:tab/>
+            </w:r>
+            <w:r>
+              <w:rPr>
+                <w:noProof/>
+                <w:webHidden/>
+              </w:rPr>
+              <w:fldChar w:fldCharType="begin"/>
+            </w:r>
+            <w:r>
+              <w:rPr>
+                <w:noProof/>
+                <w:webHidden/>
+              </w:rPr>
+              <w:instrText xml:space="preserve"> PAGEREF _Toc384598468 \h </w:instrText>
+            </w:r>
+            <w:r>
+              <w:rPr>
+                <w:noProof/>
+                <w:webHidden/>
+              </w:rPr>
+            </w:r>
+            <w:r>
+              <w:rPr>
+                <w:noProof/>
+                <w:webHidden/>
+              </w:rPr>
+              <w:fldChar w:fldCharType="separate"/>
+            </w:r>
+            <w:r>
+              <w:rPr>
+                <w:noProof/>
+                <w:webHidden/>
+              </w:rPr>
+              <w:t>11</w:t>
             </w:r>
             <w:r>
               <w:rPr>
@@ -1362,7 +1552,7 @@
           <w:rFonts w:eastAsia="Times New Roman"/>
         </w:rPr>
       </w:pPr>
-      <w:bookmarkStart w:id="0" w:name="_Toc383601484"/>
+      <w:bookmarkStart w:id="0" w:name="_Toc384598454"/>
       <w:r>
         <w:rPr>
           <w:rFonts w:eastAsia="Times New Roman"/>
@@ -1383,7 +1573,67 @@
         <w:rPr>
           <w:rFonts w:eastAsia="Times New Roman"/>
         </w:rPr>
-        <w:t>La demanda por dispositivos móviles en los últimos años crece cada vez más convirtiéndose en uno de los mercados más importantes a nivel mundial, se han establecido como una parte importante del acceso a la información, realización de trámites y labores cotidianas, y entretenimiento. Estos dispositivos más allá de solamente realizar llamadas telefónicas o enviar mensajes han pasado a ser dispositivos con capacidad de ejecutar todo tipo de aplicaciones.</w:t>
+        <w:t>La demanda por dispositivos móviles en los últimos años crece cada vez más</w:t>
+      </w:r>
+      <w:r>
+        <w:rPr>
+          <w:rFonts w:eastAsia="Times New Roman"/>
+        </w:rPr>
+        <w:t>,</w:t>
+      </w:r>
+      <w:r>
+        <w:rPr>
+          <w:rFonts w:eastAsia="Times New Roman"/>
+        </w:rPr>
+        <w:t xml:space="preserve"> convirtiéndose en uno de los mercados </w:t>
+      </w:r>
+      <w:r>
+        <w:rPr>
+          <w:rFonts w:eastAsia="Times New Roman"/>
+        </w:rPr>
+        <w:t>más importantes a nivel mundial; se ha</w:t>
+      </w:r>
+      <w:r>
+        <w:rPr>
+          <w:rFonts w:eastAsia="Times New Roman"/>
+        </w:rPr>
+        <w:t xml:space="preserve"> establecido como una parte </w:t>
+      </w:r>
+      <w:r>
+        <w:rPr>
+          <w:rFonts w:eastAsia="Times New Roman"/>
+        </w:rPr>
+        <w:t>trascendental</w:t>
+      </w:r>
+      <w:r>
+        <w:rPr>
+          <w:rFonts w:eastAsia="Times New Roman"/>
+        </w:rPr>
+        <w:t xml:space="preserve"> del acceso a la información, realización de trámites</w:t>
+      </w:r>
+      <w:r>
+        <w:rPr>
+          <w:rFonts w:eastAsia="Times New Roman"/>
+        </w:rPr>
+        <w:t>, labores cotidianas</w:t>
+      </w:r>
+      <w:r>
+        <w:rPr>
+          <w:rFonts w:eastAsia="Times New Roman"/>
+        </w:rPr>
+        <w:t xml:space="preserve"> y entretenimiento. Estos dispositivos más allá de solamente realizar llamadas telefónicas o enviar mensajes</w:t>
+      </w:r>
+      <w:r>
+        <w:rPr>
+          <w:rFonts w:eastAsia="Times New Roman"/>
+        </w:rPr>
+        <w:t>,</w:t>
+      </w:r>
+      <w:r>
+        <w:rPr>
+          <w:rFonts w:eastAsia="Times New Roman"/>
+        </w:rPr>
+        <w:t xml:space="preserve"> han pasado a ser dispositivos con capacidad de ejecutar todo tipo de aplicaciones.</w:t>
       </w:r>
     </w:p>
     <w:p>
@@ -1397,7 +1647,31 @@
         <w:rPr>
           <w:rFonts w:eastAsia="Times New Roman"/>
         </w:rPr>
-        <w:t>El desarrollo de estas aplicaciones para “teléfonos inteligentes” es un área de los negocios y la programación con una creciente demanda ya que cada vez son más las personas que adquieren teléfonos móviles y tablets con platafo</w:t>
+        <w:t>El desarrollo de estas aplicaciones para “teléfonos inteligentes”</w:t>
+      </w:r>
+      <w:r>
+        <w:rPr>
+          <w:rFonts w:eastAsia="Times New Roman"/>
+        </w:rPr>
+        <w:t>,</w:t>
+      </w:r>
+      <w:r>
+        <w:rPr>
+          <w:rFonts w:eastAsia="Times New Roman"/>
+        </w:rPr>
+        <w:t xml:space="preserve"> es un área de los negocios y programación con una creciente demanda</w:t>
+      </w:r>
+      <w:r>
+        <w:rPr>
+          <w:rFonts w:eastAsia="Times New Roman"/>
+        </w:rPr>
+        <w:t>,</w:t>
+      </w:r>
+      <w:r>
+        <w:rPr>
+          <w:rFonts w:eastAsia="Times New Roman"/>
+        </w:rPr>
+        <w:t xml:space="preserve"> ya que cada vez son más las personas que adquieren teléfonos móviles y tablets con platafo</w:t>
       </w:r>
       <w:r>
         <w:rPr>
@@ -1409,7 +1683,31 @@
         <w:rPr>
           <w:rFonts w:eastAsia="Times New Roman"/>
         </w:rPr>
-        <w:t>OS. Donde el objetivo de dichas plataformas es facilitar al usuario funciones personalizadas para satisfacer sus necesidades suministrando información, facilidades y esparcimiento al alcance de su bolsillo casi de manera inmediata.</w:t>
+        <w:t xml:space="preserve">OS. </w:t>
+      </w:r>
+      <w:r>
+        <w:rPr>
+          <w:rFonts w:eastAsia="Times New Roman"/>
+        </w:rPr>
+        <w:t>E</w:t>
+      </w:r>
+      <w:r>
+        <w:rPr>
+          <w:rFonts w:eastAsia="Times New Roman"/>
+        </w:rPr>
+        <w:t>l objetivo de dichas plataformas es facilitar al usuario funciones personalizadas para satisfacer sus necesidades</w:t>
+      </w:r>
+      <w:r>
+        <w:rPr>
+          <w:rFonts w:eastAsia="Times New Roman"/>
+        </w:rPr>
+        <w:t>,</w:t>
+      </w:r>
+      <w:r>
+        <w:rPr>
+          <w:rFonts w:eastAsia="Times New Roman"/>
+        </w:rPr>
+        <w:t xml:space="preserve"> suministrando información, facilidades y esparcimiento al alcance de su bolsillo casi de manera inmediata.</w:t>
       </w:r>
     </w:p>
     <w:p>
@@ -1423,7 +1721,39 @@
         <w:rPr>
           <w:rFonts w:eastAsia="Times New Roman"/>
         </w:rPr>
-        <w:t>Según Europa Press se calcula que para el año 2019 los usuarios de teléfonos inteligentes serán alrededor de 5900 millones y con ello el consumo de aplicaciones será mayor que en la actualidad. Así que se presenta un mercado con gran cantidad de potenciales clientes en busca de características personalizadas en sus dispositivos</w:t>
+        <w:t>Según Europa Press</w:t>
+      </w:r>
+      <w:r>
+        <w:rPr>
+          <w:rFonts w:eastAsia="Times New Roman"/>
+        </w:rPr>
+        <w:t>,</w:t>
+      </w:r>
+      <w:r>
+        <w:rPr>
+          <w:rFonts w:eastAsia="Times New Roman"/>
+        </w:rPr>
+        <w:t xml:space="preserve"> se calcula que para el año 2019 los usuarios de teléfonos inteligentes serán alrededor de 5900 millones</w:t>
+      </w:r>
+      <w:r>
+        <w:rPr>
+          <w:rFonts w:eastAsia="Times New Roman"/>
+        </w:rPr>
+        <w:t>,</w:t>
+      </w:r>
+      <w:r>
+        <w:rPr>
+          <w:rFonts w:eastAsia="Times New Roman"/>
+        </w:rPr>
+        <w:t xml:space="preserve"> con ello el consumo de aplicaciones será mayor que en la actualidad. Así que se presenta un merca</w:t>
+      </w:r>
+      <w:bookmarkStart w:id="1" w:name="_GoBack"/>
+      <w:bookmarkEnd w:id="1"/>
+      <w:r>
+        <w:rPr>
+          <w:rFonts w:eastAsia="Times New Roman"/>
+        </w:rPr>
+        <w:t>do con gran cantidad de potenciales clientes en busca de características personalizadas en sus dispositivos</w:t>
       </w:r>
     </w:p>
     <w:p>
@@ -1433,14 +1763,14 @@
           <w:rFonts w:eastAsia="Times New Roman"/>
         </w:rPr>
       </w:pPr>
-      <w:bookmarkStart w:id="1" w:name="_Toc383601485"/>
+      <w:bookmarkStart w:id="2" w:name="_Toc384598455"/>
       <w:r>
         <w:rPr>
           <w:rFonts w:eastAsia="Times New Roman"/>
         </w:rPr>
         <w:t>Descripción del Problema</w:t>
       </w:r>
-      <w:bookmarkEnd w:id="1"/>
+      <w:bookmarkEnd w:id="2"/>
     </w:p>
     <w:p>
       <w:pPr>
@@ -1453,7 +1783,43 @@
         <w:rPr>
           <w:rFonts w:eastAsia="Times New Roman"/>
         </w:rPr>
-        <w:t>Hoy en día las personas se ven envueltas en rutinas de trabajo o estudio donde el tiempo libre es poco y es mal aprovechado por no tener acceso a la información correcta de actividades de interés, ese tiempo a veces se pierde mientras se encuentra ese lugar o actividad que ofrezca lo que a las personas les interesa disfrutar en su tiempo libre.</w:t>
+        <w:t>Hoy en día las personas se ven envueltas en rutinas de trabajo o estudio donde el tiempo libre es poco y mal aprovechado</w:t>
+      </w:r>
+      <w:r>
+        <w:rPr>
+          <w:rFonts w:eastAsia="Times New Roman"/>
+        </w:rPr>
+        <w:t xml:space="preserve">, debido al poco </w:t>
+      </w:r>
+      <w:r>
+        <w:rPr>
+          <w:rFonts w:eastAsia="Times New Roman"/>
+        </w:rPr>
+        <w:t>acceso a la información correcta</w:t>
+      </w:r>
+      <w:r>
+        <w:rPr>
+          <w:rFonts w:eastAsia="Times New Roman"/>
+        </w:rPr>
+        <w:t xml:space="preserve"> de actividades de interés, esos momentos se limitan </w:t>
+      </w:r>
+      <w:r>
+        <w:rPr>
+          <w:rFonts w:eastAsia="Times New Roman"/>
+        </w:rPr>
+        <w:t xml:space="preserve">mientras se encuentra ese lugar o actividad que ofrezca lo que a las personas </w:t>
+      </w:r>
+      <w:r>
+        <w:rPr>
+          <w:rFonts w:eastAsia="Times New Roman"/>
+        </w:rPr>
+        <w:t>lo que les</w:t>
+      </w:r>
+      <w:r>
+        <w:rPr>
+          <w:rFonts w:eastAsia="Times New Roman"/>
+        </w:rPr>
+        <w:t xml:space="preserve"> interesa disfrutar en su tiempo libre.</w:t>
       </w:r>
     </w:p>
     <w:p>
@@ -1487,7 +1853,19 @@
         <w:rPr>
           <w:rFonts w:eastAsia="Times New Roman"/>
         </w:rPr>
-        <w:t>, un proyecto independiente desarrollado por estudiantes del Instituto Tecnológico de Costa Rica. Ante la demanda de aplicaciones personalizadas para dispositivos móviles sumado a una necesidad de las personas de cómo invertir su tiempo libre en actividades de ocio, surge la idea de crear una aplicación que facilite la búsqueda del entretenimiento según los gustos de cada persona.</w:t>
+        <w:t>, un proyecto independiente desarrollado por estudiantes del Instituto Tecnológico de Costa Rica. Ante la demanda de aplicaciones personalizadas para dispositivos móviles</w:t>
+      </w:r>
+      <w:r>
+        <w:rPr>
+          <w:rFonts w:eastAsia="Times New Roman"/>
+        </w:rPr>
+        <w:t>,</w:t>
+      </w:r>
+      <w:r>
+        <w:rPr>
+          <w:rFonts w:eastAsia="Times New Roman"/>
+        </w:rPr>
+        <w:t xml:space="preserve"> sumado a una necesidad de las personas de cómo invertir su tiempo libre en actividades de ocio, surge la idea de crear una aplicación que facilite la búsqueda del entretenimiento según los gustos de cada persona.</w:t>
       </w:r>
     </w:p>
     <w:p>
@@ -1513,7 +1891,55 @@
         <w:rPr>
           <w:rFonts w:eastAsia="Times New Roman"/>
         </w:rPr>
-        <w:t xml:space="preserve"> está sucediendo en sus alrededores mediante tecnología de geolocalización e información que se obtendrá a través de eventos en redes sociales y creada por los mismos usuarios, así como interactuar con las personas en sus alrededores, compartir la actividad y lugares que esté visitando para que otros usuarios se </w:t>
+        <w:t xml:space="preserve"> está sucediendo en sus alrededores</w:t>
+      </w:r>
+      <w:r>
+        <w:rPr>
+          <w:rFonts w:eastAsia="Times New Roman"/>
+        </w:rPr>
+        <w:t>,</w:t>
+      </w:r>
+      <w:r>
+        <w:rPr>
+          <w:rFonts w:eastAsia="Times New Roman"/>
+        </w:rPr>
+        <w:t xml:space="preserve"> mediante tecnología de geolocalización e información</w:t>
+      </w:r>
+      <w:r>
+        <w:rPr>
+          <w:rFonts w:eastAsia="Times New Roman"/>
+        </w:rPr>
+        <w:t>,</w:t>
+      </w:r>
+      <w:r>
+        <w:rPr>
+          <w:rFonts w:eastAsia="Times New Roman"/>
+        </w:rPr>
+        <w:t xml:space="preserve"> que se obtendrá a través de eventos en redes sociales y creada </w:t>
+      </w:r>
+      <w:r>
+        <w:rPr>
+          <w:rFonts w:eastAsia="Times New Roman"/>
+        </w:rPr>
+        <w:t>por los mismos usuarios; también se permitirá</w:t>
+      </w:r>
+      <w:r>
+        <w:rPr>
+          <w:rFonts w:eastAsia="Times New Roman"/>
+        </w:rPr>
+        <w:t xml:space="preserve"> int</w:t>
+      </w:r>
+      <w:r>
+        <w:rPr>
+          <w:rFonts w:eastAsia="Times New Roman"/>
+        </w:rPr>
+        <w:t>eractuar con otras personas</w:t>
+      </w:r>
+      <w:r>
+        <w:rPr>
+          <w:rFonts w:eastAsia="Times New Roman"/>
+        </w:rPr>
+        <w:t xml:space="preserve">, compartir la actividad y lugares que esté visitando para que otros usuarios se </w:t>
       </w:r>
       <w:r>
         <w:rPr>
@@ -1525,14 +1951,14 @@
         <w:rPr>
           <w:rFonts w:eastAsia="Times New Roman"/>
         </w:rPr>
-        <w:t xml:space="preserve">. También mediante </w:t>
+        <w:t xml:space="preserve">. También mediante la </w:t>
       </w:r>
       <w:r>
         <w:rPr>
           <w:rFonts w:eastAsia="Times New Roman"/>
         </w:rPr>
         <w:lastRenderedPageBreak/>
-        <w:t xml:space="preserve">la aplicación se </w:t>
+        <w:t xml:space="preserve">aplicación se </w:t>
       </w:r>
       <w:r>
         <w:rPr>
@@ -1595,14 +2021,14 @@
           <w:szCs w:val="24"/>
         </w:rPr>
       </w:pPr>
-      <w:bookmarkStart w:id="2" w:name="_Toc383601486"/>
+      <w:bookmarkStart w:id="3" w:name="_Toc384598456"/>
       <w:r>
         <w:rPr>
           <w:rFonts w:eastAsia="Times New Roman"/>
         </w:rPr>
         <w:t>Aplicaciones relacionadas</w:t>
       </w:r>
-      <w:bookmarkEnd w:id="2"/>
+      <w:bookmarkEnd w:id="3"/>
     </w:p>
     <w:p>
       <w:pPr>
@@ -1709,7 +2135,31 @@
         <w:rPr>
           <w:rFonts w:eastAsia="Times New Roman"/>
         </w:rPr>
-        <w:t>A pesar de que existen actualmente otras aplicaciones que podrían competir eventualmente con GoinOn, éstas en general se caracterizan por ser aplicaciones regionales que sólo ofrecen todas sus características en ciertas ubicaciones geográficas.</w:t>
+        <w:t>A pesar de que existen actualmente otras aplicaciones que podrían competir eventualmente con Goin</w:t>
+      </w:r>
+      <w:r>
+        <w:rPr>
+          <w:rFonts w:eastAsia="Times New Roman"/>
+        </w:rPr>
+        <w:t>g</w:t>
+      </w:r>
+      <w:r>
+        <w:rPr>
+          <w:rFonts w:eastAsia="Times New Roman"/>
+        </w:rPr>
+        <w:t>On, éstas en general se caracterizan por ser aplicaciones regionales</w:t>
+      </w:r>
+      <w:r>
+        <w:rPr>
+          <w:rFonts w:eastAsia="Times New Roman"/>
+        </w:rPr>
+        <w:t>,</w:t>
+      </w:r>
+      <w:r>
+        <w:rPr>
+          <w:rFonts w:eastAsia="Times New Roman"/>
+        </w:rPr>
+        <w:t xml:space="preserve"> que sólo ofrecen todas sus características en ciertas ubicaciones geográficas.</w:t>
       </w:r>
     </w:p>
     <w:p>
@@ -1723,7 +2173,55 @@
         <w:rPr>
           <w:rFonts w:eastAsia="Times New Roman"/>
         </w:rPr>
-        <w:t>Por ejemplo LiveClubs su mercado actual es España y las actividades se dan por registros de lugares lo cual hace muy extenso el proceso de actualización de eventos y su expansión en otras regiones, esto mismo sucede con YPlan donde su mercado se encuentra en la ciudad de Nueva York, San Francisco y Londres.</w:t>
+        <w:t>Por ejemplo LiveClubs</w:t>
+      </w:r>
+      <w:r>
+        <w:rPr>
+          <w:rFonts w:eastAsia="Times New Roman"/>
+        </w:rPr>
+        <w:t>, cuyo</w:t>
+      </w:r>
+      <w:r>
+        <w:rPr>
+          <w:rFonts w:eastAsia="Times New Roman"/>
+        </w:rPr>
+        <w:t xml:space="preserve"> mercado actual es España</w:t>
+      </w:r>
+      <w:r>
+        <w:rPr>
+          <w:rFonts w:eastAsia="Times New Roman"/>
+        </w:rPr>
+        <w:t>,</w:t>
+      </w:r>
+      <w:r>
+        <w:rPr>
+          <w:rFonts w:eastAsia="Times New Roman"/>
+        </w:rPr>
+        <w:t xml:space="preserve"> y las actividades se dan por registros de lugares</w:t>
+      </w:r>
+      <w:r>
+        <w:rPr>
+          <w:rFonts w:eastAsia="Times New Roman"/>
+        </w:rPr>
+        <w:t>,</w:t>
+      </w:r>
+      <w:r>
+        <w:rPr>
+          <w:rFonts w:eastAsia="Times New Roman"/>
+        </w:rPr>
+        <w:t xml:space="preserve"> lo cual hace muy extenso el proceso de actualización de eventos y su expansión en otras regiones</w:t>
+      </w:r>
+      <w:r>
+        <w:rPr>
+          <w:rFonts w:eastAsia="Times New Roman"/>
+        </w:rPr>
+        <w:t>; la misma situación</w:t>
+      </w:r>
+      <w:r>
+        <w:rPr>
+          <w:rFonts w:eastAsia="Times New Roman"/>
+        </w:rPr>
+        <w:t xml:space="preserve"> sucede con YPlan donde su mercado se encuentra en la ciudad de Nueva York, San Francisco y Londres.</w:t>
       </w:r>
     </w:p>
     <w:p>
@@ -1739,42 +2237,70 @@
           <w:rFonts w:eastAsiaTheme="minorHAnsi"/>
           <w:lang w:eastAsia="en-US"/>
         </w:rPr>
-        <w:t>Por otro lado Eventbrite ofrece a los usuarios una lista de eventos y actividades más no un servicio de localización donde el usuario pueda ver donde se encuentran las actividades a su alrededor en el momento.</w:t>
-      </w:r>
-    </w:p>
-    <w:p>
-      <w:pPr>
-        <w:ind w:firstLine="708"/>
+        <w:t>Por otro lado Eventbrite ofrece a los usuarios una lista de eventos y actividades</w:t>
+      </w:r>
+      <w:r>
         <w:rPr>
           <w:rFonts w:eastAsiaTheme="minorHAnsi"/>
           <w:lang w:eastAsia="en-US"/>
         </w:rPr>
-      </w:pPr>
+        <w:t>,</w:t>
+      </w:r>
       <w:r>
         <w:rPr>
           <w:rFonts w:eastAsiaTheme="minorHAnsi"/>
           <w:lang w:eastAsia="en-US"/>
         </w:rPr>
-        <w:t xml:space="preserve">Si bien las otras aplicaciones mencionadas tienen características similares a las que GoingOn ofrece, éstas aún no son populares en el mercado y no tienen gran cantidad de descargas en las tiendas de aplicaciones de Android y Apple, además </w:t>
-      </w:r>
-      <w:r>
+        <w:t xml:space="preserve"> más no un servicio de localización donde el usuario pueda ver donde se encuentran las actividades a su alrededor en el momento.</w:t>
+      </w:r>
+    </w:p>
+    <w:p>
+      <w:pPr>
+        <w:ind w:firstLine="708"/>
         <w:rPr>
           <w:rFonts w:eastAsiaTheme="minorHAnsi"/>
           <w:lang w:eastAsia="en-US"/>
         </w:rPr>
+      </w:pPr>
+      <w:r>
+        <w:rPr>
+          <w:rFonts w:eastAsiaTheme="minorHAnsi"/>
+          <w:lang w:eastAsia="en-US"/>
+        </w:rPr>
+        <w:t xml:space="preserve">Si bien las otras aplicaciones mencionadas tienen características similares a las que GoingOn ofrece, éstas aún no son populares en el mercado y no tienen gran </w:t>
+      </w:r>
+      <w:r>
+        <w:rPr>
+          <w:rFonts w:eastAsiaTheme="minorHAnsi"/>
+          <w:lang w:eastAsia="en-US"/>
+        </w:rPr>
         <w:lastRenderedPageBreak/>
-        <w:t>de que las actividades no son creadas por los usuarios y sólo los lugares registrados pueden crearlas limitando la expansión de su producto en otros países y regiones.</w:t>
+        <w:t>cantidad de descargas en las tiendas de aplicaciones de Android y Apple, además de que las actividades no son creadas por los usuarios</w:t>
+      </w:r>
+      <w:r>
+        <w:rPr>
+          <w:rFonts w:eastAsiaTheme="minorHAnsi"/>
+          <w:lang w:eastAsia="en-US"/>
+        </w:rPr>
+        <w:t>,</w:t>
+      </w:r>
+      <w:r>
+        <w:rPr>
+          <w:rFonts w:eastAsiaTheme="minorHAnsi"/>
+          <w:lang w:eastAsia="en-US"/>
+        </w:rPr>
+        <w:t xml:space="preserve"> y sólo los lugares registrados pueden crearlas limitando la expansión de su producto en otros países y regiones.</w:t>
       </w:r>
     </w:p>
     <w:p>
       <w:pPr>
         <w:pStyle w:val="Heading1"/>
       </w:pPr>
-      <w:bookmarkStart w:id="3" w:name="_Toc383601487"/>
+      <w:bookmarkStart w:id="4" w:name="_Toc384598457"/>
       <w:r>
         <w:t>Alcance</w:t>
       </w:r>
-      <w:bookmarkEnd w:id="3"/>
+      <w:bookmarkEnd w:id="4"/>
     </w:p>
     <w:p>
       <w:pPr>
@@ -1823,7 +2349,7 @@
           <v:shape id="_x0000_i1025" type="#_x0000_t75" style="width:374.25pt;height:268.5pt" o:ole="">
             <v:imagedata r:id="rId6" o:title=""/>
           </v:shape>
-          <o:OLEObject Type="Embed" ProgID="Visio.Drawing.15" ShapeID="_x0000_i1025" DrawAspect="Content" ObjectID="_1457343914" r:id="rId7"/>
+          <o:OLEObject Type="Embed" ProgID="Visio.Drawing.15" ShapeID="_x0000_i1025" DrawAspect="Content" ObjectID="_1458340329" r:id="rId7"/>
         </w:object>
       </w:r>
     </w:p>
@@ -1835,7 +2361,7 @@
           <w:sz w:val="20"/>
         </w:rPr>
       </w:pPr>
-      <w:bookmarkStart w:id="4" w:name="_Toc381862480"/>
+      <w:bookmarkStart w:id="5" w:name="_Toc381862480"/>
       <w:r>
         <w:rPr>
           <w:b/>
@@ -1886,7 +2412,7 @@
         </w:rPr>
         <w:t>. Diagrama de contexto</w:t>
       </w:r>
-      <w:bookmarkEnd w:id="4"/>
+      <w:bookmarkEnd w:id="5"/>
     </w:p>
     <w:p>
       <w:r>
@@ -1965,6 +2491,7 @@
         </w:numPr>
       </w:pPr>
       <w:r>
+        <w:lastRenderedPageBreak/>
         <w:t>Google Maps</w:t>
       </w:r>
       <w:r>
@@ -1980,7 +2507,6 @@
         </w:numPr>
       </w:pPr>
       <w:r>
-        <w:lastRenderedPageBreak/>
         <w:t xml:space="preserve">Waze: Se utilizará como un servicio de apoyo al sistema con el fin de indicarle al usuario la ruta para llegar al local deseado. </w:t>
       </w:r>
     </w:p>
@@ -2187,18 +2713,24 @@
       <w:pPr>
         <w:pStyle w:val="Heading1"/>
       </w:pPr>
-      <w:bookmarkStart w:id="5" w:name="_Toc383601488"/>
+      <w:bookmarkStart w:id="6" w:name="_Toc384598458"/>
       <w:r>
         <w:t>Perspectiva del producto</w:t>
       </w:r>
-      <w:bookmarkEnd w:id="5"/>
+      <w:bookmarkEnd w:id="6"/>
     </w:p>
     <w:p>
       <w:pPr>
         <w:ind w:firstLine="708"/>
       </w:pPr>
       <w:r>
-        <w:t xml:space="preserve">El producto a desarrollar no es parte de otro sistema más grande, es individual y auto contenido. Sin embargo su funcionamiento se relaciona directamente con otro producto, este es el receptor GPS que se encuentra integrado en los smartphones, el goingOn debe conectarse con este receptor para pedirle la ubicación geográfica del móvil, y el receptor de GPS se la proporcionará. </w:t>
+        <w:t>El producto a desarrollar no es parte de otro sistema más grande, es individual y auto contenido. Sin embargo su funcionamiento se relaciona directamente con otro producto, este es el receptor GPS que se encuentra in</w:t>
+      </w:r>
+      <w:r>
+        <w:t>tegrado en los smartphones, el G</w:t>
+      </w:r>
+      <w:r>
+        <w:t xml:space="preserve">oingOn debe conectarse con este receptor para pedirle la ubicación geográfica del móvil, y el receptor de GPS se la proporcionará. </w:t>
       </w:r>
     </w:p>
     <w:p>
@@ -2206,16 +2738,13 @@
         <w:ind w:firstLine="708"/>
       </w:pPr>
       <w:r>
-        <w:t>Otro sistema con el que debe conectarse el goingOn</w:t>
-      </w:r>
-      <w:r>
-        <w:t xml:space="preserve"> es la barra de Notificicaciones</w:t>
-      </w:r>
-      <w:r>
-        <w:t>, que le envían mensajes al usuario sobre cupones recibidos, o solicitud de permisos</w:t>
-      </w:r>
-      <w:r>
-        <w:t>.</w:t>
+        <w:t xml:space="preserve">Otro sistema con el que debe conectarse el </w:t>
+      </w:r>
+      <w:r>
+        <w:t>GoingOn es la barra de Notifi</w:t>
+      </w:r>
+      <w:r>
+        <w:t>caciones, que le envían mensajes al usuario sobre cupones recibidos, o solicitud de permisos.</w:t>
       </w:r>
     </w:p>
     <w:p>
@@ -2224,7 +2753,13 @@
       </w:pPr>
       <w:r>
         <w:lastRenderedPageBreak/>
-        <w:t>El producto se desea tener a disposición de todo usuario de smartphones que tenga un móvil con los requerimientos necesarios, para que puedan postear eventos (como dueños de locales) o como usuarios finales (los que reciben los cupones y la publicidad).</w:t>
+        <w:t>El producto se desea tener a disposición</w:t>
+      </w:r>
+      <w:r>
+        <w:t xml:space="preserve"> de todo usuario de smartphones, el cual deberá contar</w:t>
+      </w:r>
+      <w:r>
+        <w:t xml:space="preserve"> con los requerimientos necesarios, para que puedan postear eventos (como dueños de locales) o como usuarios finales (los que reciben los cupones y la publicidad).</w:t>
       </w:r>
     </w:p>
     <w:p>
@@ -2335,11 +2870,11 @@
       <w:pPr>
         <w:pStyle w:val="Heading1"/>
       </w:pPr>
-      <w:bookmarkStart w:id="6" w:name="_Toc383601489"/>
+      <w:bookmarkStart w:id="7" w:name="_Toc384598459"/>
       <w:r>
         <w:t>Interfaces con el software</w:t>
       </w:r>
-      <w:bookmarkEnd w:id="6"/>
+      <w:bookmarkEnd w:id="7"/>
     </w:p>
     <w:p>
       <w:r>
@@ -2367,10 +2902,7 @@
         </w:numPr>
       </w:pPr>
       <w:r>
-        <w:t>Driver de comunicación con base de datos relacional</w:t>
-      </w:r>
-      <w:r>
-        <w:t>.</w:t>
+        <w:t>Driver de comunicación con base de datos relacional.</w:t>
       </w:r>
     </w:p>
     <w:p>
@@ -2451,13 +2983,25 @@
     </w:p>
     <w:p>
       <w:pPr>
+        <w:pStyle w:val="ListParagraph"/>
+        <w:numPr>
+          <w:ilvl w:val="0"/>
+          <w:numId w:val="21"/>
+        </w:numPr>
+      </w:pPr>
+      <w:r>
+        <w:t>Servidor web: proveerá conexión con un backend propio, mediante un API, que permite la autenticación de usuarios, y el manejo de seguridad. También se encargará de hacer las consultas a la base de datos. Proveerá el servicio de creación de cupones.</w:t>
+      </w:r>
+    </w:p>
+    <w:p>
+      <w:pPr>
         <w:pStyle w:val="Heading1"/>
       </w:pPr>
-      <w:bookmarkStart w:id="7" w:name="_Toc383601490"/>
+      <w:bookmarkStart w:id="8" w:name="_Toc384598460"/>
       <w:r>
         <w:t>Interfaces de Hardware</w:t>
       </w:r>
-      <w:bookmarkEnd w:id="7"/>
+      <w:bookmarkEnd w:id="8"/>
     </w:p>
     <w:p>
       <w:r>
@@ -2468,13 +3012,13 @@
       <w:pPr>
         <w:pStyle w:val="Heading1"/>
       </w:pPr>
-      <w:bookmarkStart w:id="8" w:name="_Toc383376346"/>
-      <w:bookmarkStart w:id="9" w:name="_Toc383601491"/>
+      <w:bookmarkStart w:id="9" w:name="_Toc383376346"/>
+      <w:bookmarkStart w:id="10" w:name="_Toc384598461"/>
       <w:r>
         <w:t>Interfaces de Comunicaciones</w:t>
       </w:r>
-      <w:bookmarkEnd w:id="8"/>
       <w:bookmarkEnd w:id="9"/>
+      <w:bookmarkEnd w:id="10"/>
     </w:p>
     <w:p>
       <w:r>
@@ -2510,16 +3054,20 @@
       <w:pPr>
         <w:pStyle w:val="Heading1"/>
       </w:pPr>
-      <w:bookmarkStart w:id="10" w:name="_Toc383601492"/>
+      <w:bookmarkStart w:id="11" w:name="_Toc384598462"/>
       <w:r>
         <w:t>Características del usuario</w:t>
       </w:r>
-      <w:bookmarkEnd w:id="10"/>
+      <w:bookmarkEnd w:id="11"/>
     </w:p>
     <w:p>
       <w:r>
         <w:tab/>
-        <w:t>Se debe aclarar que la aplicación no está orientada a ser una red social, sin embargo, se desea brindar algunas opciones que cubran las características y propiedades necesarias para que un usuario pueda sentirse entretenido utilizando la aplicación.</w:t>
+        <w:t xml:space="preserve">Se debe aclarar que la aplicación no está orientada a ser una red social, sin embargo, se desea brindar algunas opciones que cubran las características y </w:t>
+      </w:r>
+      <w:r>
+        <w:lastRenderedPageBreak/>
+        <w:t>propiedades necesarias para que un usuario pueda sentirse entretenido utilizando la aplicación.</w:t>
       </w:r>
     </w:p>
     <w:p>
@@ -2537,7 +3085,6 @@
         </w:numPr>
       </w:pPr>
       <w:r>
-        <w:lastRenderedPageBreak/>
         <w:t>Nombre: El usuario tendrá que definir un nombre para su perfil y así tendrá una identificación para sus comentarios, calificación, creaciones de eventos, cupones, entre otros.</w:t>
       </w:r>
     </w:p>
@@ -2646,11 +3193,11 @@
       <w:pPr>
         <w:pStyle w:val="Heading1"/>
       </w:pPr>
-      <w:bookmarkStart w:id="11" w:name="_Toc383601493"/>
+      <w:bookmarkStart w:id="12" w:name="_Toc384598463"/>
       <w:r>
         <w:t>Suposiciones y Dependencias</w:t>
       </w:r>
-      <w:bookmarkEnd w:id="11"/>
+      <w:bookmarkEnd w:id="12"/>
     </w:p>
     <w:p>
       <w:pPr>
@@ -2704,33 +3251,27 @@
       <w:pPr>
         <w:pStyle w:val="Heading1"/>
       </w:pPr>
-      <w:bookmarkStart w:id="12" w:name="_Toc383601494"/>
+      <w:bookmarkStart w:id="13" w:name="_Toc384598464"/>
       <w:r>
         <w:t>Requisitos Específicos</w:t>
       </w:r>
-      <w:bookmarkEnd w:id="12"/>
+      <w:bookmarkEnd w:id="13"/>
     </w:p>
     <w:p>
       <w:pPr>
         <w:pStyle w:val="Heading2"/>
       </w:pPr>
-      <w:bookmarkStart w:id="13" w:name="_Toc383376355"/>
-      <w:bookmarkStart w:id="14" w:name="_Toc383601495"/>
+      <w:bookmarkStart w:id="14" w:name="_Toc383376355"/>
+      <w:bookmarkStart w:id="15" w:name="_Toc384598465"/>
       <w:r>
         <w:t>Interfaces Externas</w:t>
       </w:r>
-      <w:bookmarkEnd w:id="13"/>
       <w:bookmarkEnd w:id="14"/>
-    </w:p>
-    <w:p>
-      <w:r>
-        <w:t xml:space="preserve">Existen </w:t>
-      </w:r>
-      <w:r>
-        <w:t>6</w:t>
-      </w:r>
-      <w:r>
-        <w:t xml:space="preserve"> interfaces externas del sistema:</w:t>
+      <w:bookmarkEnd w:id="15"/>
+    </w:p>
+    <w:p>
+      <w:r>
+        <w:t>Existen 6 interfaces externas del sistema:</w:t>
       </w:r>
     </w:p>
     <w:p>
@@ -2742,10 +3283,8 @@
         </w:numPr>
       </w:pPr>
       <w:r>
-        <w:t>Servidor (Backend)</w:t>
-      </w:r>
-      <w:r>
-        <w:t xml:space="preserve">: se utilizará un servidor web que implementa el protocolo de http. Como se mencionó anteriormente este estará encargado de la generación y envío de cupones. </w:t>
+        <w:lastRenderedPageBreak/>
+        <w:t xml:space="preserve">Servidor (Backend): se utilizará un servidor web que implementa el protocolo de http. Como se mencionó anteriormente este estará encargado de la generación y envío de cupones. </w:t>
       </w:r>
     </w:p>
     <w:p>
@@ -2757,7 +3296,6 @@
         </w:numPr>
       </w:pPr>
       <w:r>
-        <w:lastRenderedPageBreak/>
         <w:t>Como entradas recibirá: información del evento/oferta (nombre, ubicación exacta, número telefónico, descripción, imagen o logo de la tienda, categoría, detalles de transacción monetaria realizada).</w:t>
       </w:r>
     </w:p>
@@ -2789,18 +3327,48 @@
       <w:pPr>
         <w:pStyle w:val="ListParagraph"/>
         <w:numPr>
+          <w:ilvl w:val="1"/>
+          <w:numId w:val="25"/>
+        </w:numPr>
+      </w:pPr>
+      <w:r>
+        <w:t>El servidor se encargará de generar los cupones con un código único, y enviarlos a los usuarios de móviles.</w:t>
+      </w:r>
+    </w:p>
+    <w:p>
+      <w:pPr>
+        <w:pStyle w:val="ListParagraph"/>
+        <w:numPr>
+          <w:ilvl w:val="1"/>
+          <w:numId w:val="25"/>
+        </w:numPr>
+      </w:pPr>
+      <w:r>
+        <w:t>El servidor realizará las consultas a la base de datos.</w:t>
+      </w:r>
+    </w:p>
+    <w:p>
+      <w:pPr>
+        <w:pStyle w:val="ListParagraph"/>
+        <w:numPr>
+          <w:ilvl w:val="1"/>
+          <w:numId w:val="25"/>
+        </w:numPr>
+      </w:pPr>
+      <w:r>
+        <w:t>El servidor realizará la autenticación de usuarios.</w:t>
+      </w:r>
+    </w:p>
+    <w:p>
+      <w:pPr>
+        <w:pStyle w:val="ListParagraph"/>
+        <w:numPr>
           <w:ilvl w:val="0"/>
           <w:numId w:val="25"/>
         </w:numPr>
       </w:pPr>
       <w:r>
-        <w:t>Driver: mysql-connector-java-5.1.</w:t>
-      </w:r>
-      <w:r>
-        <w:t>29</w:t>
-      </w:r>
-      <w:r>
-        <w:t>-bin.jar: como se mencionó este será la herramienta para conectar con la base de datos en MySQL.</w:t>
+        <w:t>Driver: mysql-connector-java-5.1.29-bin.jar: como se mencionó este será la herramienta para conectar con la base de datos en MySQL.</w:t>
       </w:r>
     </w:p>
     <w:p>
@@ -2941,7 +3509,11 @@
         </w:numPr>
       </w:pPr>
       <w:r>
-        <w:t>Para la conexión con Waze se utilizará el Waze iPhone API, para iOS y el Waze Android API para Android, que contiene las herramientas necesarias para que el app pueda ser capaz de hacer que el usuario comparta información en su perfil de Waze.</w:t>
+        <w:t xml:space="preserve">Para la conexión con Waze se utilizará el Waze iPhone API, para iOS y el Waze Android API para Android, que contiene las herramientas </w:t>
+      </w:r>
+      <w:r>
+        <w:lastRenderedPageBreak/>
+        <w:t>necesarias para que el app pueda ser capaz de hacer que el usuario comparta información en su perfil de Waze.</w:t>
       </w:r>
     </w:p>
     <w:p>
@@ -2987,11 +3559,7 @@
         </w:numPr>
       </w:pPr>
       <w:r>
-        <w:t xml:space="preserve">Para la conexión con Foursquare se utilizará el Foursquare API versión 2, que contiene las herramientas necesarias para que el app </w:t>
-      </w:r>
-      <w:r>
-        <w:lastRenderedPageBreak/>
-        <w:t>pueda ser capaz de hacer que el usuario comparta información en su cuenta de Foursquare.</w:t>
+        <w:t>Para la conexión con Foursquare se utilizará el Foursquare API versión 2, que contiene las herramientas necesarias para que el app pueda ser capaz de hacer que el usuario comparta información en su cuenta de Foursquare.</w:t>
       </w:r>
     </w:p>
     <w:p>
@@ -3026,9 +3594,60 @@
         <w:pStyle w:val="Heading1"/>
         <w:jc w:val="left"/>
       </w:pPr>
+      <w:bookmarkStart w:id="16" w:name="_Toc384598466"/>
+      <w:r>
+        <w:t>Tecnología para desarrollo del Backend</w:t>
+      </w:r>
+      <w:bookmarkEnd w:id="16"/>
+    </w:p>
+    <w:p>
+      <w:pPr>
+        <w:ind w:firstLine="708"/>
+      </w:pPr>
+      <w:r>
+        <w:t>Se utilizará el lenguaje Ruby, mediante el framework Ruby on Rails, versión 3.2. Este framework facilita el desarrollo de servicios web, mediante la generación de código automático, provee herramientas para conectarse con bases de datos, y existe amplia documentación sobre procedimientos de autenticación, en conjunto con otras herramientas como Devise.</w:t>
+      </w:r>
+    </w:p>
+    <w:p>
+      <w:pPr>
+        <w:pStyle w:val="Heading1"/>
+        <w:jc w:val="left"/>
+      </w:pPr>
+      <w:bookmarkStart w:id="17" w:name="_Toc384598467"/>
+      <w:r>
+        <w:t>Wireframes</w:t>
+      </w:r>
+      <w:bookmarkEnd w:id="17"/>
+    </w:p>
+    <w:p>
+      <w:pPr>
+        <w:ind w:firstLine="708"/>
+      </w:pPr>
+      <w:r>
+        <w:t xml:space="preserve">Verificar el archivo adjunto de </w:t>
+      </w:r>
+      <w:hyperlink r:id="rId14" w:history="1">
+        <w:r>
+          <w:rPr>
+            <w:rStyle w:val="Hyperlink"/>
+          </w:rPr>
+          <w:t>wireframes</w:t>
+        </w:r>
+      </w:hyperlink>
+      <w:r>
+        <w:t>.</w:t>
+      </w:r>
+    </w:p>
+    <w:p>
+      <w:pPr>
+        <w:pStyle w:val="Heading1"/>
+        <w:jc w:val="left"/>
+      </w:pPr>
+      <w:bookmarkStart w:id="18" w:name="_Toc384598468"/>
       <w:r>
         <w:t>Descripción de Entregables</w:t>
       </w:r>
+      <w:bookmarkEnd w:id="18"/>
     </w:p>
     <w:tbl>
       <w:tblPr>
@@ -3154,8 +3773,8 @@
             <w:pPr>
               <w:jc w:val="center"/>
             </w:pPr>
-            <w:bookmarkStart w:id="15" w:name="_GoBack"/>
-            <w:r>
+            <w:r>
+              <w:lastRenderedPageBreak/>
               <w:t>21 de abril de 2014</w:t>
             </w:r>
           </w:p>
@@ -3193,7 +3812,16 @@
               <w:cnfStyle w:val="000000000000" w:firstRow="0" w:lastRow="0" w:firstColumn="0" w:lastColumn="0" w:oddVBand="0" w:evenVBand="0" w:oddHBand="0" w:evenHBand="0" w:firstRowFirstColumn="0" w:firstRowLastColumn="0" w:lastRowFirstColumn="0" w:lastRowLastColumn="0"/>
             </w:pPr>
             <w:r>
-              <w:t>Se deslpegará el perfil de usuario.</w:t>
+              <w:t>Se des</w:t>
+            </w:r>
+            <w:r>
+              <w:t>p</w:t>
+            </w:r>
+            <w:r>
+              <w:t>l</w:t>
+            </w:r>
+            <w:r>
+              <w:t>egará el perfil de usuario.</w:t>
             </w:r>
           </w:p>
           <w:p>
@@ -3228,9 +3856,24 @@
               <w:t>El usuario podrá realizar check-ins y compartirlos en Foursquare.</w:t>
             </w:r>
           </w:p>
+          <w:p>
+            <w:pPr>
+              <w:cnfStyle w:val="000000000000" w:firstRow="0" w:lastRow="0" w:firstColumn="0" w:lastColumn="0" w:oddVBand="0" w:evenVBand="0" w:oddHBand="0" w:evenHBand="0" w:firstRowFirstColumn="0" w:firstRowLastColumn="0" w:lastRowFirstColumn="0" w:lastRowLastColumn="0"/>
+            </w:pPr>
+            <w:r>
+              <w:t>El usuario podrá crear, modificar y eliminar eventos, por medio del api proporcionado por el backend.</w:t>
+            </w:r>
+          </w:p>
+          <w:p>
+            <w:pPr>
+              <w:cnfStyle w:val="000000000000" w:firstRow="0" w:lastRow="0" w:firstColumn="0" w:lastColumn="0" w:oddVBand="0" w:evenVBand="0" w:oddHBand="0" w:evenHBand="0" w:firstRowFirstColumn="0" w:firstRowLastColumn="0" w:lastRowFirstColumn="0" w:lastRowLastColumn="0"/>
+            </w:pPr>
+            <w:r>
+              <w:t>Loguear, y auntenticar por medio del backend.</w:t>
+            </w:r>
+          </w:p>
         </w:tc>
       </w:tr>
-      <w:bookmarkEnd w:id="15"/>
     </w:tbl>
     <w:p/>
     <w:sectPr>
@@ -8070,6 +8713,67 @@
       </w:tcPr>
     </w:tblStylePr>
   </w:style>
+  <w:style w:type="paragraph" w:styleId="CommentSubject">
+    <w:name w:val="annotation subject"/>
+    <w:basedOn w:val="CommentText"/>
+    <w:next w:val="CommentText"/>
+    <w:link w:val="CommentSubjectChar"/>
+    <w:uiPriority w:val="99"/>
+    <w:semiHidden/>
+    <w:unhideWhenUsed/>
+    <w:rsid w:val="00F17CE6"/>
+    <w:rPr>
+      <w:b/>
+      <w:bCs/>
+    </w:rPr>
+  </w:style>
+  <w:style w:type="character" w:customStyle="1" w:styleId="CommentSubjectChar">
+    <w:name w:val="Comment Subject Char"/>
+    <w:basedOn w:val="CommentTextChar"/>
+    <w:link w:val="CommentSubject"/>
+    <w:uiPriority w:val="99"/>
+    <w:semiHidden/>
+    <w:rsid w:val="00F17CE6"/>
+    <w:rPr>
+      <w:rFonts w:ascii="Arial" w:eastAsiaTheme="minorEastAsia" w:hAnsi="Arial"/>
+      <w:b/>
+      <w:bCs/>
+      <w:sz w:val="20"/>
+      <w:szCs w:val="20"/>
+      <w:lang w:eastAsia="es-CR"/>
+    </w:rPr>
+  </w:style>
+  <w:style w:type="paragraph" w:styleId="BalloonText">
+    <w:name w:val="Balloon Text"/>
+    <w:basedOn w:val="Normal"/>
+    <w:link w:val="BalloonTextChar"/>
+    <w:uiPriority w:val="99"/>
+    <w:semiHidden/>
+    <w:unhideWhenUsed/>
+    <w:rsid w:val="00F17CE6"/>
+    <w:pPr>
+      <w:spacing w:after="0" w:line="240" w:lineRule="auto"/>
+    </w:pPr>
+    <w:rPr>
+      <w:rFonts w:ascii="Segoe UI" w:hAnsi="Segoe UI" w:cs="Segoe UI"/>
+      <w:sz w:val="18"/>
+      <w:szCs w:val="18"/>
+    </w:rPr>
+  </w:style>
+  <w:style w:type="character" w:customStyle="1" w:styleId="BalloonTextChar">
+    <w:name w:val="Balloon Text Char"/>
+    <w:basedOn w:val="DefaultParagraphFont"/>
+    <w:link w:val="BalloonText"/>
+    <w:uiPriority w:val="99"/>
+    <w:semiHidden/>
+    <w:rsid w:val="00F17CE6"/>
+    <w:rPr>
+      <w:rFonts w:ascii="Segoe UI" w:eastAsiaTheme="minorEastAsia" w:hAnsi="Segoe UI" w:cs="Segoe UI"/>
+      <w:sz w:val="18"/>
+      <w:szCs w:val="18"/>
+      <w:lang w:eastAsia="es-CR"/>
+    </w:rPr>
+  </w:style>
 </w:styles>
 </file>
 
@@ -8339,7 +9043,7 @@
 </file>
 
 <file path=customXml/itemProps1.xml><?xml version="1.0" encoding="utf-8"?>
-<ds:datastoreItem xmlns:ds="http://schemas.openxmlformats.org/officeDocument/2006/customXml" ds:itemID="{BF84D062-5ED7-4D1C-8816-68593095E10E}">
+<ds:datastoreItem xmlns:ds="http://schemas.openxmlformats.org/officeDocument/2006/customXml" ds:itemID="{B186A51C-EF44-4551-BE5E-84CBF58AE2E1}">
   <ds:schemaRefs>
     <ds:schemaRef ds:uri="http://schemas.openxmlformats.org/officeDocument/2006/bibliography"/>
   </ds:schemaRefs>

</xml_diff>